<commit_message>
Doplnění zdrojů do diplomové práce.
</commit_message>
<xml_diff>
--- a/diplomka_rozepsana.docx
+++ b/diplomka_rozepsana.docx
@@ -10661,86 +10661,92 @@
     </w:p>
     <w:p>
       <w:pPr>
+        <w:rPr>
+          <w:color w:val="FF0000"/>
+        </w:rPr>
+      </w:pPr>
+      <w:r>
+        <w:rPr>
+          <w:color w:val="FF0000"/>
+        </w:rPr>
+        <w:t>Zdroj:</w:t>
+      </w:r>
+      <w:r>
+        <w:rPr>
+          <w:rFonts w:eastAsia="CMR17"/>
+          <w:color w:val="FF0000"/>
+        </w:rPr>
+        <w:t xml:space="preserve"> </w:t>
+      </w:r>
+      <w:proofErr w:type="spellStart"/>
+      <w:r>
+        <w:rPr>
+          <w:rFonts w:eastAsia="CMR17"/>
+          <w:color w:val="FF0000"/>
+        </w:rPr>
+        <w:t>NetLogo</w:t>
+      </w:r>
+      <w:proofErr w:type="spellEnd"/>
+      <w:r>
+        <w:rPr>
+          <w:rFonts w:eastAsia="CMR17"/>
+          <w:color w:val="FF0000"/>
+        </w:rPr>
+        <w:t xml:space="preserve">: A </w:t>
+      </w:r>
+      <w:proofErr w:type="spellStart"/>
+      <w:r>
+        <w:rPr>
+          <w:rFonts w:eastAsia="CMR17"/>
+          <w:color w:val="FF0000"/>
+        </w:rPr>
+        <w:t>Simple</w:t>
+      </w:r>
+      <w:proofErr w:type="spellEnd"/>
+      <w:r>
+        <w:rPr>
+          <w:rFonts w:eastAsia="CMR17"/>
+          <w:color w:val="FF0000"/>
+        </w:rPr>
+        <w:t xml:space="preserve"> Environment </w:t>
+      </w:r>
+      <w:proofErr w:type="spellStart"/>
+      <w:r>
+        <w:rPr>
+          <w:rFonts w:eastAsia="CMR17"/>
+          <w:color w:val="FF0000"/>
+        </w:rPr>
+        <w:t>for</w:t>
+      </w:r>
+      <w:proofErr w:type="spellEnd"/>
+      <w:r>
+        <w:rPr>
+          <w:rFonts w:eastAsia="CMR17"/>
+          <w:color w:val="FF0000"/>
+        </w:rPr>
+        <w:t xml:space="preserve"> Modeling</w:t>
+      </w:r>
+      <w:r>
+        <w:rPr>
+          <w:rFonts w:eastAsia="CMR17"/>
+          <w:color w:val="FF0000"/>
+        </w:rPr>
+        <w:t xml:space="preserve"> </w:t>
+      </w:r>
+      <w:proofErr w:type="spellStart"/>
+      <w:r>
+        <w:rPr>
+          <w:color w:val="FF0000"/>
+        </w:rPr>
+        <w:t>Complexity</w:t>
+      </w:r>
+      <w:proofErr w:type="spellEnd"/>
+    </w:p>
+    <w:p>
+      <w:pPr>
         <w:spacing w:line="240" w:lineRule="auto"/>
         <w:jc w:val="left"/>
-        <w:rPr>
-          <w:rFonts w:ascii="CMR17" w:eastAsia="CMR17" w:hAnsi="CMR17" w:cs="CMR17"/>
-          <w:sz w:val="34"/>
-          <w:szCs w:val="34"/>
-        </w:rPr>
-      </w:pPr>
-      <w:r>
-        <w:t>Zdroj:</w:t>
-      </w:r>
-      <w:r>
-        <w:rPr>
-          <w:rFonts w:ascii="CMR17" w:eastAsia="CMR17" w:hAnsi="CMR17" w:cs="CMR17"/>
-          <w:sz w:val="34"/>
-          <w:szCs w:val="34"/>
-        </w:rPr>
-        <w:t xml:space="preserve"> </w:t>
-      </w:r>
-      <w:proofErr w:type="spellStart"/>
-      <w:r>
-        <w:rPr>
-          <w:rFonts w:ascii="CMR17" w:eastAsia="CMR17" w:hAnsi="CMR17" w:cs="CMR17"/>
-          <w:sz w:val="34"/>
-          <w:szCs w:val="34"/>
-        </w:rPr>
-        <w:t>NetLogo</w:t>
-      </w:r>
-      <w:proofErr w:type="spellEnd"/>
-      <w:r>
-        <w:rPr>
-          <w:rFonts w:ascii="CMR17" w:eastAsia="CMR17" w:hAnsi="CMR17" w:cs="CMR17"/>
-          <w:sz w:val="34"/>
-          <w:szCs w:val="34"/>
-        </w:rPr>
-        <w:t xml:space="preserve">: A </w:t>
-      </w:r>
-      <w:proofErr w:type="spellStart"/>
-      <w:r>
-        <w:rPr>
-          <w:rFonts w:ascii="CMR17" w:eastAsia="CMR17" w:hAnsi="CMR17" w:cs="CMR17"/>
-          <w:sz w:val="34"/>
-          <w:szCs w:val="34"/>
-        </w:rPr>
-        <w:t>Simple</w:t>
-      </w:r>
-      <w:proofErr w:type="spellEnd"/>
-      <w:r>
-        <w:rPr>
-          <w:rFonts w:ascii="CMR17" w:eastAsia="CMR17" w:hAnsi="CMR17" w:cs="CMR17"/>
-          <w:sz w:val="34"/>
-          <w:szCs w:val="34"/>
-        </w:rPr>
-        <w:t xml:space="preserve"> Environment </w:t>
-      </w:r>
-      <w:proofErr w:type="spellStart"/>
-      <w:r>
-        <w:rPr>
-          <w:rFonts w:ascii="CMR17" w:eastAsia="CMR17" w:hAnsi="CMR17" w:cs="CMR17"/>
-          <w:sz w:val="34"/>
-          <w:szCs w:val="34"/>
-        </w:rPr>
-        <w:t>for</w:t>
-      </w:r>
-      <w:proofErr w:type="spellEnd"/>
-      <w:r>
-        <w:rPr>
-          <w:rFonts w:ascii="CMR17" w:eastAsia="CMR17" w:hAnsi="CMR17" w:cs="CMR17"/>
-          <w:sz w:val="34"/>
-          <w:szCs w:val="34"/>
-        </w:rPr>
-        <w:t xml:space="preserve"> Modeling</w:t>
-      </w:r>
-    </w:p>
-    <w:p>
-      <w:proofErr w:type="spellStart"/>
-      <w:r>
-        <w:t>Complexity</w:t>
-      </w:r>
-      <w:proofErr w:type="spellEnd"/>
+      </w:pPr>
     </w:p>
     <w:p>
       <w:proofErr w:type="spellStart"/>
@@ -13838,13 +13844,7 @@
         <w:rPr>
           <w:color w:val="000000"/>
         </w:rPr>
-        <w:t xml:space="preserve">Čas mezi porody, které představuje čas, </w:t>
-      </w:r>
-      <w:r>
-        <w:rPr>
-          <w:color w:val="000000"/>
-        </w:rPr>
-        <w:t xml:space="preserve">po kterém rostlina rozšíří počet svého druhu ve svém okolí. </w:t>
+        <w:t xml:space="preserve">Čas mezi porody, které představuje čas, po kterém rostlina rozšíří počet svého druhu ve svém okolí. </w:t>
       </w:r>
     </w:p>
     <w:p>
@@ -20117,6 +20117,1766 @@
     </w:p>
     <w:p>
       <w:pPr>
+        <w:pStyle w:val="Odstavecseseznamem"/>
+        <w:numPr>
+          <w:ilvl w:val="0"/>
+          <w:numId w:val="32"/>
+        </w:numPr>
+        <w:spacing w:after="240" w:line="240" w:lineRule="auto"/>
+        <w:jc w:val="left"/>
+      </w:pPr>
+      <w:proofErr w:type="spellStart"/>
+      <w:r>
+        <w:t>Behavior</w:t>
+      </w:r>
+      <w:proofErr w:type="spellEnd"/>
+      <w:r>
+        <w:t xml:space="preserve"> </w:t>
+      </w:r>
+      <w:proofErr w:type="spellStart"/>
+      <w:r>
+        <w:t>trees</w:t>
+      </w:r>
+      <w:proofErr w:type="spellEnd"/>
+      <w:r>
+        <w:t xml:space="preserve"> </w:t>
+      </w:r>
+      <w:proofErr w:type="spellStart"/>
+      <w:r>
+        <w:t>for</w:t>
+      </w:r>
+      <w:proofErr w:type="spellEnd"/>
+      <w:r>
+        <w:t xml:space="preserve"> </w:t>
+      </w:r>
+      <w:proofErr w:type="spellStart"/>
+      <w:r>
+        <w:t>computer</w:t>
+      </w:r>
+      <w:proofErr w:type="spellEnd"/>
+      <w:r>
+        <w:t xml:space="preserve"> </w:t>
+      </w:r>
+      <w:proofErr w:type="spellStart"/>
+      <w:proofErr w:type="gramStart"/>
+      <w:r>
+        <w:t>games</w:t>
+      </w:r>
+      <w:proofErr w:type="spellEnd"/>
+      <w:r>
+        <w:t xml:space="preserve"> - </w:t>
+      </w:r>
+      <w:proofErr w:type="spellStart"/>
+      <w:r>
+        <w:t>researchgate</w:t>
+      </w:r>
+      <w:proofErr w:type="spellEnd"/>
+      <w:proofErr w:type="gramEnd"/>
+      <w:r>
+        <w:t>. (</w:t>
+      </w:r>
+      <w:proofErr w:type="spellStart"/>
+      <w:r>
+        <w:t>n.d</w:t>
+      </w:r>
+      <w:proofErr w:type="spellEnd"/>
+      <w:r>
+        <w:t xml:space="preserve">.). https://www.researchgate.net/publication/312869797_Behavior_Trees_for_Computer_Games </w:t>
+      </w:r>
+    </w:p>
+    <w:p>
+      <w:pPr>
+        <w:pStyle w:val="Odstavecseseznamem"/>
+        <w:numPr>
+          <w:ilvl w:val="0"/>
+          <w:numId w:val="32"/>
+        </w:numPr>
+        <w:spacing w:after="240" w:line="240" w:lineRule="auto"/>
+        <w:jc w:val="left"/>
+      </w:pPr>
+      <w:proofErr w:type="spellStart"/>
+      <w:r>
+        <w:t>Abd</w:t>
+      </w:r>
+      <w:proofErr w:type="spellEnd"/>
+      <w:r>
+        <w:t xml:space="preserve"> </w:t>
+      </w:r>
+      <w:proofErr w:type="spellStart"/>
+      <w:r>
+        <w:t>Algfoor</w:t>
+      </w:r>
+      <w:proofErr w:type="spellEnd"/>
+      <w:r>
+        <w:t>, Z., Sunar, M. S., &amp;</w:t>
+      </w:r>
+      <w:proofErr w:type="spellStart"/>
+      <w:r>
+        <w:t>amp</w:t>
+      </w:r>
+      <w:proofErr w:type="spellEnd"/>
+      <w:r>
+        <w:t xml:space="preserve">; </w:t>
+      </w:r>
+      <w:proofErr w:type="spellStart"/>
+      <w:r>
+        <w:t>Kolivand</w:t>
+      </w:r>
+      <w:proofErr w:type="spellEnd"/>
+      <w:r>
+        <w:t xml:space="preserve">, H. (2015). A </w:t>
+      </w:r>
+      <w:proofErr w:type="spellStart"/>
+      <w:r>
+        <w:t>comprehensive</w:t>
+      </w:r>
+      <w:proofErr w:type="spellEnd"/>
+      <w:r>
+        <w:t xml:space="preserve"> study on </w:t>
+      </w:r>
+      <w:proofErr w:type="spellStart"/>
+      <w:r>
+        <w:t>pathfinding</w:t>
+      </w:r>
+      <w:proofErr w:type="spellEnd"/>
+      <w:r>
+        <w:t xml:space="preserve"> </w:t>
+      </w:r>
+      <w:proofErr w:type="spellStart"/>
+      <w:r>
+        <w:t>techniques</w:t>
+      </w:r>
+      <w:proofErr w:type="spellEnd"/>
+      <w:r>
+        <w:t xml:space="preserve"> </w:t>
+      </w:r>
+      <w:proofErr w:type="spellStart"/>
+      <w:r>
+        <w:t>for</w:t>
+      </w:r>
+      <w:proofErr w:type="spellEnd"/>
+      <w:r>
+        <w:t xml:space="preserve"> </w:t>
+      </w:r>
+      <w:proofErr w:type="spellStart"/>
+      <w:r>
+        <w:t>Robotics</w:t>
+      </w:r>
+      <w:proofErr w:type="spellEnd"/>
+      <w:r>
+        <w:t xml:space="preserve"> and video </w:t>
+      </w:r>
+      <w:proofErr w:type="spellStart"/>
+      <w:r>
+        <w:t>games</w:t>
+      </w:r>
+      <w:proofErr w:type="spellEnd"/>
+      <w:r>
+        <w:t xml:space="preserve">. International </w:t>
+      </w:r>
+      <w:proofErr w:type="spellStart"/>
+      <w:r>
+        <w:t>Journal</w:t>
+      </w:r>
+      <w:proofErr w:type="spellEnd"/>
+      <w:r>
+        <w:t xml:space="preserve"> </w:t>
+      </w:r>
+      <w:proofErr w:type="spellStart"/>
+      <w:r>
+        <w:t>of</w:t>
+      </w:r>
+      <w:proofErr w:type="spellEnd"/>
+      <w:r>
+        <w:t xml:space="preserve"> </w:t>
+      </w:r>
+      <w:proofErr w:type="spellStart"/>
+      <w:r>
+        <w:t>Computer</w:t>
+      </w:r>
+      <w:proofErr w:type="spellEnd"/>
+      <w:r>
+        <w:t xml:space="preserve"> </w:t>
+      </w:r>
+      <w:proofErr w:type="spellStart"/>
+      <w:r>
+        <w:t>Games</w:t>
+      </w:r>
+      <w:proofErr w:type="spellEnd"/>
+      <w:r>
+        <w:t xml:space="preserve"> Technology, 2015, 1–11. https://doi.org/10.1155/2015/736138 </w:t>
+      </w:r>
+    </w:p>
+    <w:p>
+      <w:pPr>
+        <w:pStyle w:val="Odstavecseseznamem"/>
+        <w:numPr>
+          <w:ilvl w:val="0"/>
+          <w:numId w:val="32"/>
+        </w:numPr>
+        <w:spacing w:after="240" w:line="240" w:lineRule="auto"/>
+        <w:jc w:val="left"/>
+      </w:pPr>
+      <w:proofErr w:type="spellStart"/>
+      <w:r>
+        <w:t>Becker-Asano</w:t>
+      </w:r>
+      <w:proofErr w:type="spellEnd"/>
+      <w:r>
+        <w:t xml:space="preserve">, C., </w:t>
+      </w:r>
+      <w:proofErr w:type="spellStart"/>
+      <w:r>
+        <w:t>Ruzzoli</w:t>
+      </w:r>
+      <w:proofErr w:type="spellEnd"/>
+      <w:r>
+        <w:t xml:space="preserve">, F., </w:t>
+      </w:r>
+      <w:proofErr w:type="spellStart"/>
+      <w:r>
+        <w:t>Hölscher</w:t>
+      </w:r>
+      <w:proofErr w:type="spellEnd"/>
+      <w:r>
+        <w:t>, C., &amp;</w:t>
+      </w:r>
+      <w:proofErr w:type="spellStart"/>
+      <w:r>
+        <w:t>amp</w:t>
+      </w:r>
+      <w:proofErr w:type="spellEnd"/>
+      <w:r>
+        <w:t xml:space="preserve">; </w:t>
+      </w:r>
+      <w:proofErr w:type="spellStart"/>
+      <w:r>
+        <w:t>Nebel</w:t>
+      </w:r>
+      <w:proofErr w:type="spellEnd"/>
+      <w:r>
+        <w:t xml:space="preserve">, B. (2014). A </w:t>
+      </w:r>
+      <w:proofErr w:type="spellStart"/>
+      <w:r>
+        <w:t>multi</w:t>
+      </w:r>
+      <w:proofErr w:type="spellEnd"/>
+      <w:r>
+        <w:t xml:space="preserve">-agent </w:t>
+      </w:r>
+      <w:proofErr w:type="spellStart"/>
+      <w:r>
+        <w:t>system</w:t>
+      </w:r>
+      <w:proofErr w:type="spellEnd"/>
+      <w:r>
+        <w:t xml:space="preserve"> </w:t>
+      </w:r>
+      <w:proofErr w:type="spellStart"/>
+      <w:r>
+        <w:t>based</w:t>
+      </w:r>
+      <w:proofErr w:type="spellEnd"/>
+      <w:r>
+        <w:t xml:space="preserve"> on Unity 4 </w:t>
+      </w:r>
+      <w:proofErr w:type="spellStart"/>
+      <w:r>
+        <w:t>for</w:t>
+      </w:r>
+      <w:proofErr w:type="spellEnd"/>
+      <w:r>
+        <w:t xml:space="preserve"> </w:t>
+      </w:r>
+      <w:proofErr w:type="spellStart"/>
+      <w:r>
+        <w:t>virtual</w:t>
+      </w:r>
+      <w:proofErr w:type="spellEnd"/>
+      <w:r>
+        <w:t xml:space="preserve"> </w:t>
+      </w:r>
+      <w:proofErr w:type="spellStart"/>
+      <w:r>
+        <w:t>perception</w:t>
+      </w:r>
+      <w:proofErr w:type="spellEnd"/>
+      <w:r>
+        <w:t xml:space="preserve"> and </w:t>
+      </w:r>
+      <w:proofErr w:type="spellStart"/>
+      <w:r>
+        <w:t>wayfinding</w:t>
+      </w:r>
+      <w:proofErr w:type="spellEnd"/>
+      <w:r>
+        <w:t xml:space="preserve">. </w:t>
+      </w:r>
+      <w:proofErr w:type="spellStart"/>
+      <w:r>
+        <w:lastRenderedPageBreak/>
+        <w:t>Transportation</w:t>
+      </w:r>
+      <w:proofErr w:type="spellEnd"/>
+      <w:r>
+        <w:t xml:space="preserve"> </w:t>
+      </w:r>
+      <w:proofErr w:type="spellStart"/>
+      <w:r>
+        <w:t>Research</w:t>
+      </w:r>
+      <w:proofErr w:type="spellEnd"/>
+      <w:r>
+        <w:t xml:space="preserve"> </w:t>
+      </w:r>
+      <w:proofErr w:type="spellStart"/>
+      <w:r>
+        <w:t>Procedia</w:t>
+      </w:r>
+      <w:proofErr w:type="spellEnd"/>
+      <w:r>
+        <w:t xml:space="preserve">, 2, 452–455. https://doi.org/10.1016/j.trpro.2014.09.059 </w:t>
+      </w:r>
+    </w:p>
+    <w:p>
+      <w:pPr>
+        <w:pStyle w:val="Odstavecseseznamem"/>
+        <w:numPr>
+          <w:ilvl w:val="0"/>
+          <w:numId w:val="32"/>
+        </w:numPr>
+        <w:spacing w:after="240" w:line="240" w:lineRule="auto"/>
+        <w:jc w:val="left"/>
+      </w:pPr>
+      <w:proofErr w:type="spellStart"/>
+      <w:r>
+        <w:t>Bonabeau</w:t>
+      </w:r>
+      <w:proofErr w:type="spellEnd"/>
+      <w:r>
+        <w:t>, E. (2002). Agent-</w:t>
+      </w:r>
+      <w:proofErr w:type="spellStart"/>
+      <w:r>
+        <w:t>based</w:t>
+      </w:r>
+      <w:proofErr w:type="spellEnd"/>
+      <w:r>
+        <w:t xml:space="preserve"> modeling: </w:t>
+      </w:r>
+      <w:proofErr w:type="spellStart"/>
+      <w:r>
+        <w:t>Methods</w:t>
+      </w:r>
+      <w:proofErr w:type="spellEnd"/>
+      <w:r>
+        <w:t xml:space="preserve"> and </w:t>
+      </w:r>
+      <w:proofErr w:type="spellStart"/>
+      <w:r>
+        <w:t>techniques</w:t>
+      </w:r>
+      <w:proofErr w:type="spellEnd"/>
+      <w:r>
+        <w:t xml:space="preserve"> </w:t>
+      </w:r>
+      <w:proofErr w:type="spellStart"/>
+      <w:r>
+        <w:t>for</w:t>
+      </w:r>
+      <w:proofErr w:type="spellEnd"/>
+      <w:r>
+        <w:t xml:space="preserve"> </w:t>
+      </w:r>
+      <w:proofErr w:type="spellStart"/>
+      <w:r>
+        <w:t>simulating</w:t>
+      </w:r>
+      <w:proofErr w:type="spellEnd"/>
+      <w:r>
+        <w:t xml:space="preserve"> </w:t>
+      </w:r>
+      <w:proofErr w:type="spellStart"/>
+      <w:r>
+        <w:t>human</w:t>
+      </w:r>
+      <w:proofErr w:type="spellEnd"/>
+      <w:r>
+        <w:t xml:space="preserve"> </w:t>
+      </w:r>
+      <w:proofErr w:type="spellStart"/>
+      <w:r>
+        <w:t>systems</w:t>
+      </w:r>
+      <w:proofErr w:type="spellEnd"/>
+      <w:r>
+        <w:t xml:space="preserve">. </w:t>
+      </w:r>
+      <w:proofErr w:type="spellStart"/>
+      <w:r>
+        <w:t>Proceedings</w:t>
+      </w:r>
+      <w:proofErr w:type="spellEnd"/>
+      <w:r>
+        <w:t xml:space="preserve"> </w:t>
+      </w:r>
+      <w:proofErr w:type="spellStart"/>
+      <w:r>
+        <w:t>of</w:t>
+      </w:r>
+      <w:proofErr w:type="spellEnd"/>
+      <w:r>
+        <w:t xml:space="preserve"> </w:t>
+      </w:r>
+      <w:proofErr w:type="spellStart"/>
+      <w:r>
+        <w:t>the</w:t>
+      </w:r>
+      <w:proofErr w:type="spellEnd"/>
+      <w:r>
+        <w:t xml:space="preserve"> </w:t>
+      </w:r>
+      <w:proofErr w:type="spellStart"/>
+      <w:r>
+        <w:t>National</w:t>
+      </w:r>
+      <w:proofErr w:type="spellEnd"/>
+      <w:r>
+        <w:t xml:space="preserve"> </w:t>
+      </w:r>
+      <w:proofErr w:type="spellStart"/>
+      <w:r>
+        <w:t>Academy</w:t>
+      </w:r>
+      <w:proofErr w:type="spellEnd"/>
+      <w:r>
+        <w:t xml:space="preserve"> </w:t>
+      </w:r>
+      <w:proofErr w:type="spellStart"/>
+      <w:r>
+        <w:t>of</w:t>
+      </w:r>
+      <w:proofErr w:type="spellEnd"/>
+      <w:r>
+        <w:t xml:space="preserve"> </w:t>
+      </w:r>
+      <w:proofErr w:type="spellStart"/>
+      <w:r>
+        <w:t>Sciences</w:t>
+      </w:r>
+      <w:proofErr w:type="spellEnd"/>
+      <w:r>
+        <w:t xml:space="preserve">, 99(suppl_3), 7280–7287. https://doi.org/10.1073/pnas.082080899 </w:t>
+      </w:r>
+    </w:p>
+    <w:p>
+      <w:pPr>
+        <w:pStyle w:val="Odstavecseseznamem"/>
+        <w:numPr>
+          <w:ilvl w:val="0"/>
+          <w:numId w:val="32"/>
+        </w:numPr>
+        <w:spacing w:after="240" w:line="240" w:lineRule="auto"/>
+        <w:jc w:val="left"/>
+      </w:pPr>
+      <w:proofErr w:type="spellStart"/>
+      <w:r>
+        <w:t>Brackeys</w:t>
+      </w:r>
+      <w:proofErr w:type="spellEnd"/>
+      <w:r>
+        <w:t xml:space="preserve">. (2017, </w:t>
+      </w:r>
+      <w:proofErr w:type="spellStart"/>
+      <w:r>
+        <w:t>April</w:t>
+      </w:r>
+      <w:proofErr w:type="spellEnd"/>
+      <w:r>
+        <w:t xml:space="preserve"> 16). </w:t>
+      </w:r>
+      <w:proofErr w:type="spellStart"/>
+      <w:r>
+        <w:t>How</w:t>
+      </w:r>
+      <w:proofErr w:type="spellEnd"/>
+      <w:r>
+        <w:t xml:space="preserve"> to make RTS </w:t>
+      </w:r>
+      <w:proofErr w:type="spellStart"/>
+      <w:r>
+        <w:t>Camera</w:t>
+      </w:r>
+      <w:proofErr w:type="spellEnd"/>
+      <w:r>
+        <w:t xml:space="preserve"> </w:t>
+      </w:r>
+      <w:proofErr w:type="spellStart"/>
+      <w:r>
+        <w:t>Movement</w:t>
+      </w:r>
+      <w:proofErr w:type="spellEnd"/>
+      <w:r>
+        <w:t xml:space="preserve"> in Unity. YouTube. https://www.youtube.com/watch?v=cfjLQrMGEb4&amp;amp;ab_channel=Brackeys </w:t>
+      </w:r>
+    </w:p>
+    <w:p>
+      <w:pPr>
+        <w:pStyle w:val="Odstavecseseznamem"/>
+        <w:numPr>
+          <w:ilvl w:val="0"/>
+          <w:numId w:val="32"/>
+        </w:numPr>
+        <w:spacing w:after="240" w:line="240" w:lineRule="auto"/>
+        <w:jc w:val="left"/>
+      </w:pPr>
+      <w:proofErr w:type="spellStart"/>
+      <w:r>
+        <w:t>DapperDino</w:t>
+      </w:r>
+      <w:proofErr w:type="spellEnd"/>
+      <w:r>
+        <w:t>. (</w:t>
+      </w:r>
+      <w:proofErr w:type="spellStart"/>
+      <w:r>
+        <w:t>n.d</w:t>
+      </w:r>
+      <w:proofErr w:type="spellEnd"/>
+      <w:r>
+        <w:t xml:space="preserve">.). </w:t>
+      </w:r>
+      <w:proofErr w:type="spellStart"/>
+      <w:r>
+        <w:t>Tooltip-ui-tutorial</w:t>
+      </w:r>
+      <w:proofErr w:type="spellEnd"/>
+      <w:r>
+        <w:t>/</w:t>
+      </w:r>
+      <w:proofErr w:type="spellStart"/>
+      <w:r>
+        <w:t>assets</w:t>
+      </w:r>
+      <w:proofErr w:type="spellEnd"/>
+      <w:r>
+        <w:t xml:space="preserve"> </w:t>
+      </w:r>
+      <w:proofErr w:type="spellStart"/>
+      <w:r>
+        <w:t>at</w:t>
+      </w:r>
+      <w:proofErr w:type="spellEnd"/>
+      <w:r>
+        <w:t xml:space="preserve"> master · </w:t>
+      </w:r>
+      <w:proofErr w:type="spellStart"/>
+      <w:r>
+        <w:t>Dapperdino</w:t>
+      </w:r>
+      <w:proofErr w:type="spellEnd"/>
+      <w:r>
+        <w:t>/</w:t>
+      </w:r>
+      <w:proofErr w:type="spellStart"/>
+      <w:r>
+        <w:t>Tooltip-ui-tutorial</w:t>
+      </w:r>
+      <w:proofErr w:type="spellEnd"/>
+      <w:r>
+        <w:t xml:space="preserve">. GitHub. https://github.com/DapperDino/Tooltip-UI-Tutorial/tree/master/Assets </w:t>
+      </w:r>
+    </w:p>
+    <w:p>
+      <w:pPr>
+        <w:pStyle w:val="Odstavecseseznamem"/>
+        <w:numPr>
+          <w:ilvl w:val="0"/>
+          <w:numId w:val="32"/>
+        </w:numPr>
+        <w:spacing w:after="240" w:line="240" w:lineRule="auto"/>
+        <w:jc w:val="left"/>
+      </w:pPr>
+      <w:proofErr w:type="spellStart"/>
+      <w:r>
+        <w:t>GameDevChef</w:t>
+      </w:r>
+      <w:proofErr w:type="spellEnd"/>
+      <w:r>
+        <w:t>. (</w:t>
+      </w:r>
+      <w:proofErr w:type="spellStart"/>
+      <w:r>
+        <w:t>n.d</w:t>
+      </w:r>
+      <w:proofErr w:type="spellEnd"/>
+      <w:r>
+        <w:t xml:space="preserve">.). </w:t>
+      </w:r>
+      <w:proofErr w:type="spellStart"/>
+      <w:r>
+        <w:t>GameDevChef</w:t>
+      </w:r>
+      <w:proofErr w:type="spellEnd"/>
+      <w:r>
+        <w:t>/</w:t>
+      </w:r>
+      <w:proofErr w:type="spellStart"/>
+      <w:r>
+        <w:t>Behaviourtrees</w:t>
+      </w:r>
+      <w:proofErr w:type="spellEnd"/>
+      <w:r>
+        <w:t xml:space="preserve">: </w:t>
+      </w:r>
+      <w:proofErr w:type="spellStart"/>
+      <w:r>
+        <w:t>Tutorial</w:t>
+      </w:r>
+      <w:proofErr w:type="spellEnd"/>
+      <w:r>
+        <w:t xml:space="preserve"> </w:t>
+      </w:r>
+      <w:proofErr w:type="spellStart"/>
+      <w:r>
+        <w:t>project</w:t>
+      </w:r>
+      <w:proofErr w:type="spellEnd"/>
+      <w:r>
+        <w:t xml:space="preserve"> </w:t>
+      </w:r>
+      <w:proofErr w:type="spellStart"/>
+      <w:r>
+        <w:t>for</w:t>
+      </w:r>
+      <w:proofErr w:type="spellEnd"/>
+      <w:r>
+        <w:t xml:space="preserve"> YouTube. GitHub. </w:t>
+      </w:r>
+    </w:p>
+    <w:p>
+      <w:pPr>
+        <w:pStyle w:val="Odstavecseseznamem"/>
+        <w:spacing w:after="240" w:line="240" w:lineRule="auto"/>
+        <w:ind w:left="1080"/>
+        <w:jc w:val="left"/>
+      </w:pPr>
+      <w:r>
+        <w:t xml:space="preserve">https://github.com/GameDevChef/BehaviourTrees </w:t>
+      </w:r>
+    </w:p>
+    <w:p>
+      <w:pPr>
+        <w:pStyle w:val="Odstavecseseznamem"/>
+        <w:numPr>
+          <w:ilvl w:val="0"/>
+          <w:numId w:val="32"/>
+        </w:numPr>
+        <w:spacing w:after="240" w:line="240" w:lineRule="auto"/>
+        <w:jc w:val="left"/>
+      </w:pPr>
+      <w:proofErr w:type="spellStart"/>
+      <w:r>
+        <w:t>Gembarski</w:t>
+      </w:r>
+      <w:proofErr w:type="spellEnd"/>
+      <w:r>
+        <w:t xml:space="preserve">, P. C. (2020). Agent </w:t>
+      </w:r>
+      <w:proofErr w:type="spellStart"/>
+      <w:r>
+        <w:t>collaboration</w:t>
+      </w:r>
+      <w:proofErr w:type="spellEnd"/>
+      <w:r>
+        <w:t xml:space="preserve"> in a </w:t>
+      </w:r>
+      <w:proofErr w:type="spellStart"/>
+      <w:r>
+        <w:t>multi</w:t>
+      </w:r>
+      <w:proofErr w:type="spellEnd"/>
+      <w:r>
+        <w:t>-agent-</w:t>
+      </w:r>
+      <w:proofErr w:type="spellStart"/>
+      <w:r>
+        <w:t>system</w:t>
+      </w:r>
+      <w:proofErr w:type="spellEnd"/>
+      <w:r>
+        <w:t xml:space="preserve"> </w:t>
+      </w:r>
+      <w:proofErr w:type="spellStart"/>
+      <w:r>
+        <w:t>for</w:t>
+      </w:r>
+      <w:proofErr w:type="spellEnd"/>
+      <w:r>
+        <w:t xml:space="preserve"> </w:t>
+      </w:r>
+      <w:proofErr w:type="spellStart"/>
+      <w:r>
+        <w:t>analysis</w:t>
+      </w:r>
+      <w:proofErr w:type="spellEnd"/>
+      <w:r>
+        <w:t xml:space="preserve"> and </w:t>
+      </w:r>
+      <w:proofErr w:type="spellStart"/>
+      <w:r>
+        <w:t>optimization</w:t>
+      </w:r>
+      <w:proofErr w:type="spellEnd"/>
+      <w:r>
+        <w:t xml:space="preserve"> </w:t>
+      </w:r>
+      <w:proofErr w:type="spellStart"/>
+      <w:r>
+        <w:t>of</w:t>
+      </w:r>
+      <w:proofErr w:type="spellEnd"/>
+      <w:r>
+        <w:t xml:space="preserve"> </w:t>
+      </w:r>
+      <w:proofErr w:type="spellStart"/>
+      <w:r>
+        <w:t>Mechanical</w:t>
+      </w:r>
+      <w:proofErr w:type="spellEnd"/>
+      <w:r>
+        <w:t xml:space="preserve"> </w:t>
+      </w:r>
+      <w:proofErr w:type="spellStart"/>
+      <w:r>
+        <w:t>Engineering</w:t>
+      </w:r>
+      <w:proofErr w:type="spellEnd"/>
+      <w:r>
+        <w:t xml:space="preserve"> </w:t>
+      </w:r>
+      <w:proofErr w:type="spellStart"/>
+      <w:r>
+        <w:t>Parts</w:t>
+      </w:r>
+      <w:proofErr w:type="spellEnd"/>
+      <w:r>
+        <w:t xml:space="preserve">. </w:t>
+      </w:r>
+      <w:proofErr w:type="spellStart"/>
+      <w:r>
+        <w:t>Procedia</w:t>
+      </w:r>
+      <w:proofErr w:type="spellEnd"/>
+      <w:r>
+        <w:t xml:space="preserve"> </w:t>
+      </w:r>
+      <w:proofErr w:type="spellStart"/>
+      <w:r>
+        <w:t>Computer</w:t>
+      </w:r>
+      <w:proofErr w:type="spellEnd"/>
+      <w:r>
+        <w:t xml:space="preserve"> Science, 176, 592–601. https://doi.org/10.1016/j.procs.2020.08.061 </w:t>
+      </w:r>
+    </w:p>
+    <w:p>
+      <w:pPr>
+        <w:pStyle w:val="Odstavecseseznamem"/>
+        <w:numPr>
+          <w:ilvl w:val="0"/>
+          <w:numId w:val="32"/>
+        </w:numPr>
+        <w:spacing w:after="240" w:line="240" w:lineRule="auto"/>
+        <w:jc w:val="left"/>
+      </w:pPr>
+      <w:proofErr w:type="spellStart"/>
+      <w:r>
+        <w:t>González-Briones</w:t>
+      </w:r>
+      <w:proofErr w:type="spellEnd"/>
+      <w:r>
+        <w:t xml:space="preserve">, A., </w:t>
+      </w:r>
+      <w:proofErr w:type="spellStart"/>
+      <w:r>
+        <w:t>Mezquita</w:t>
+      </w:r>
+      <w:proofErr w:type="spellEnd"/>
+      <w:r>
+        <w:t xml:space="preserve">, Y., </w:t>
+      </w:r>
+      <w:proofErr w:type="spellStart"/>
+      <w:r>
+        <w:t>Castellanos-Garzón</w:t>
+      </w:r>
+      <w:proofErr w:type="spellEnd"/>
+      <w:r>
+        <w:t xml:space="preserve">, J. A., </w:t>
+      </w:r>
+      <w:proofErr w:type="spellStart"/>
+      <w:r>
+        <w:t>Prieto</w:t>
+      </w:r>
+      <w:proofErr w:type="spellEnd"/>
+      <w:r>
+        <w:t>, J., &amp;</w:t>
+      </w:r>
+      <w:proofErr w:type="spellStart"/>
+      <w:r>
+        <w:t>amp</w:t>
+      </w:r>
+      <w:proofErr w:type="spellEnd"/>
+      <w:r>
+        <w:t xml:space="preserve">; </w:t>
+      </w:r>
+      <w:proofErr w:type="spellStart"/>
+      <w:r>
+        <w:t>Corchado</w:t>
+      </w:r>
+      <w:proofErr w:type="spellEnd"/>
+      <w:r>
+        <w:t xml:space="preserve">, J. M. (2019). </w:t>
+      </w:r>
+      <w:proofErr w:type="spellStart"/>
+      <w:r>
+        <w:t>Intelligent</w:t>
+      </w:r>
+      <w:proofErr w:type="spellEnd"/>
+      <w:r>
+        <w:t xml:space="preserve"> </w:t>
+      </w:r>
+      <w:proofErr w:type="spellStart"/>
+      <w:r>
+        <w:t>multi</w:t>
+      </w:r>
+      <w:proofErr w:type="spellEnd"/>
+      <w:r>
+        <w:t xml:space="preserve">-agent </w:t>
+      </w:r>
+      <w:proofErr w:type="spellStart"/>
+      <w:r>
+        <w:t>system</w:t>
+      </w:r>
+      <w:proofErr w:type="spellEnd"/>
+      <w:r>
+        <w:t xml:space="preserve"> </w:t>
+      </w:r>
+      <w:proofErr w:type="spellStart"/>
+      <w:r>
+        <w:t>for</w:t>
+      </w:r>
+      <w:proofErr w:type="spellEnd"/>
+      <w:r>
+        <w:t xml:space="preserve"> </w:t>
+      </w:r>
+      <w:proofErr w:type="spellStart"/>
+      <w:r>
+        <w:t>water</w:t>
+      </w:r>
+      <w:proofErr w:type="spellEnd"/>
+      <w:r>
+        <w:t xml:space="preserve"> </w:t>
+      </w:r>
+      <w:proofErr w:type="spellStart"/>
+      <w:r>
+        <w:t>reduction</w:t>
+      </w:r>
+      <w:proofErr w:type="spellEnd"/>
+      <w:r>
+        <w:t xml:space="preserve"> in </w:t>
+      </w:r>
+      <w:proofErr w:type="spellStart"/>
+      <w:r>
+        <w:t>automotive</w:t>
+      </w:r>
+      <w:proofErr w:type="spellEnd"/>
+      <w:r>
+        <w:t xml:space="preserve"> </w:t>
+      </w:r>
+      <w:proofErr w:type="spellStart"/>
+      <w:r>
+        <w:t>irrigation</w:t>
+      </w:r>
+      <w:proofErr w:type="spellEnd"/>
+      <w:r>
+        <w:t xml:space="preserve"> </w:t>
+      </w:r>
+      <w:proofErr w:type="spellStart"/>
+      <w:r>
+        <w:t>processes</w:t>
+      </w:r>
+      <w:proofErr w:type="spellEnd"/>
+      <w:r>
+        <w:t xml:space="preserve">. </w:t>
+      </w:r>
+      <w:proofErr w:type="spellStart"/>
+      <w:r>
+        <w:t>Procedia</w:t>
+      </w:r>
+      <w:proofErr w:type="spellEnd"/>
+      <w:r>
+        <w:t xml:space="preserve"> </w:t>
+      </w:r>
+      <w:proofErr w:type="spellStart"/>
+      <w:r>
+        <w:t>Computer</w:t>
+      </w:r>
+      <w:proofErr w:type="spellEnd"/>
+      <w:r>
+        <w:t xml:space="preserve"> Science, 151, 971–976. https://doi.org/10.1016/j.procs.2019.04.136 </w:t>
+      </w:r>
+    </w:p>
+    <w:p>
+      <w:pPr>
+        <w:pStyle w:val="Odstavecseseznamem"/>
+        <w:numPr>
+          <w:ilvl w:val="0"/>
+          <w:numId w:val="32"/>
+        </w:numPr>
+        <w:spacing w:after="240" w:line="240" w:lineRule="auto"/>
+        <w:jc w:val="left"/>
+      </w:pPr>
+      <w:proofErr w:type="spellStart"/>
+      <w:r>
+        <w:t>Maglio</w:t>
+      </w:r>
+      <w:proofErr w:type="spellEnd"/>
+      <w:r>
+        <w:t>, P. P., &amp;</w:t>
+      </w:r>
+      <w:proofErr w:type="spellStart"/>
+      <w:r>
+        <w:t>amp</w:t>
+      </w:r>
+      <w:proofErr w:type="spellEnd"/>
+      <w:r>
+        <w:t xml:space="preserve">; </w:t>
+      </w:r>
+      <w:proofErr w:type="spellStart"/>
+      <w:r>
+        <w:t>Mabry</w:t>
+      </w:r>
+      <w:proofErr w:type="spellEnd"/>
+      <w:r>
+        <w:t>, P. L. (2011). Agent-</w:t>
+      </w:r>
+      <w:proofErr w:type="spellStart"/>
+      <w:r>
+        <w:t>based</w:t>
+      </w:r>
+      <w:proofErr w:type="spellEnd"/>
+      <w:r>
+        <w:t xml:space="preserve"> </w:t>
+      </w:r>
+      <w:proofErr w:type="spellStart"/>
+      <w:r>
+        <w:t>models</w:t>
+      </w:r>
+      <w:proofErr w:type="spellEnd"/>
+      <w:r>
+        <w:t xml:space="preserve"> and </w:t>
+      </w:r>
+      <w:proofErr w:type="spellStart"/>
+      <w:r>
+        <w:t>systems</w:t>
+      </w:r>
+      <w:proofErr w:type="spellEnd"/>
+      <w:r>
+        <w:t xml:space="preserve"> science </w:t>
+      </w:r>
+      <w:proofErr w:type="spellStart"/>
+      <w:r>
+        <w:t>approaches</w:t>
+      </w:r>
+      <w:proofErr w:type="spellEnd"/>
+      <w:r>
+        <w:t xml:space="preserve"> to public </w:t>
+      </w:r>
+      <w:proofErr w:type="spellStart"/>
+      <w:r>
+        <w:t>health</w:t>
+      </w:r>
+      <w:proofErr w:type="spellEnd"/>
+      <w:r>
+        <w:t xml:space="preserve">. </w:t>
+      </w:r>
+      <w:proofErr w:type="spellStart"/>
+      <w:r>
+        <w:t>American</w:t>
+      </w:r>
+      <w:proofErr w:type="spellEnd"/>
+      <w:r>
+        <w:t xml:space="preserve"> </w:t>
+      </w:r>
+      <w:proofErr w:type="spellStart"/>
+      <w:r>
+        <w:t>Journal</w:t>
+      </w:r>
+      <w:proofErr w:type="spellEnd"/>
+      <w:r>
+        <w:t xml:space="preserve"> </w:t>
+      </w:r>
+      <w:proofErr w:type="spellStart"/>
+      <w:r>
+        <w:t>of</w:t>
+      </w:r>
+      <w:proofErr w:type="spellEnd"/>
+      <w:r>
+        <w:t xml:space="preserve"> </w:t>
+      </w:r>
+      <w:proofErr w:type="spellStart"/>
+      <w:r>
+        <w:t>Preventive</w:t>
+      </w:r>
+      <w:proofErr w:type="spellEnd"/>
+      <w:r>
+        <w:t xml:space="preserve"> </w:t>
+      </w:r>
+      <w:proofErr w:type="spellStart"/>
+      <w:r>
+        <w:t>Medicine</w:t>
+      </w:r>
+      <w:proofErr w:type="spellEnd"/>
+      <w:r>
+        <w:t xml:space="preserve">, 40(3), 392–394. https://doi.org/10.1016/j.amepre.2010.11.010 </w:t>
+      </w:r>
+    </w:p>
+    <w:p>
+      <w:pPr>
+        <w:pStyle w:val="Odstavecseseznamem"/>
+        <w:numPr>
+          <w:ilvl w:val="0"/>
+          <w:numId w:val="32"/>
+        </w:numPr>
+        <w:spacing w:after="240" w:line="240" w:lineRule="auto"/>
+        <w:jc w:val="left"/>
+      </w:pPr>
+      <w:proofErr w:type="spellStart"/>
+      <w:r>
+        <w:t>Navmesh</w:t>
+      </w:r>
+      <w:proofErr w:type="spellEnd"/>
+      <w:r>
+        <w:t xml:space="preserve"> </w:t>
+      </w:r>
+      <w:proofErr w:type="spellStart"/>
+      <w:r>
+        <w:t>how</w:t>
+      </w:r>
+      <w:proofErr w:type="spellEnd"/>
+      <w:r>
+        <w:t xml:space="preserve"> to </w:t>
+      </w:r>
+      <w:proofErr w:type="spellStart"/>
+      <w:r>
+        <w:t>check</w:t>
+      </w:r>
+      <w:proofErr w:type="spellEnd"/>
+      <w:r>
+        <w:t xml:space="preserve"> </w:t>
+      </w:r>
+      <w:proofErr w:type="spellStart"/>
+      <w:r>
+        <w:t>if</w:t>
+      </w:r>
+      <w:proofErr w:type="spellEnd"/>
+      <w:r>
+        <w:t xml:space="preserve"> full </w:t>
+      </w:r>
+      <w:proofErr w:type="spellStart"/>
+      <w:r>
+        <w:t>path</w:t>
+      </w:r>
+      <w:proofErr w:type="spellEnd"/>
+      <w:r>
+        <w:t xml:space="preserve"> </w:t>
+      </w:r>
+      <w:proofErr w:type="spellStart"/>
+      <w:r>
+        <w:t>available</w:t>
+      </w:r>
+      <w:proofErr w:type="spellEnd"/>
+      <w:r>
+        <w:t xml:space="preserve">? C#. </w:t>
+      </w:r>
+      <w:proofErr w:type="spellStart"/>
+      <w:r>
+        <w:t>Navmesh</w:t>
+      </w:r>
+      <w:proofErr w:type="spellEnd"/>
+      <w:r>
+        <w:t xml:space="preserve"> </w:t>
+      </w:r>
+      <w:proofErr w:type="spellStart"/>
+      <w:r>
+        <w:t>How</w:t>
+      </w:r>
+      <w:proofErr w:type="spellEnd"/>
+      <w:r>
+        <w:t xml:space="preserve"> to </w:t>
+      </w:r>
+      <w:proofErr w:type="spellStart"/>
+      <w:r>
+        <w:t>check</w:t>
+      </w:r>
+      <w:proofErr w:type="spellEnd"/>
+      <w:r>
+        <w:t xml:space="preserve"> </w:t>
+      </w:r>
+      <w:proofErr w:type="spellStart"/>
+      <w:r>
+        <w:t>if</w:t>
+      </w:r>
+      <w:proofErr w:type="spellEnd"/>
+      <w:r>
+        <w:t xml:space="preserve"> full </w:t>
+      </w:r>
+      <w:proofErr w:type="spellStart"/>
+      <w:r>
+        <w:t>path</w:t>
+      </w:r>
+      <w:proofErr w:type="spellEnd"/>
+      <w:r>
+        <w:t xml:space="preserve"> </w:t>
+      </w:r>
+      <w:proofErr w:type="spellStart"/>
+      <w:r>
+        <w:t>available</w:t>
+      </w:r>
+      <w:proofErr w:type="spellEnd"/>
+      <w:r>
+        <w:t xml:space="preserve">? </w:t>
+      </w:r>
+      <w:proofErr w:type="gramStart"/>
+      <w:r>
+        <w:t>C# - Unity</w:t>
+      </w:r>
+      <w:proofErr w:type="gramEnd"/>
+      <w:r>
+        <w:t xml:space="preserve"> </w:t>
+      </w:r>
+      <w:proofErr w:type="spellStart"/>
+      <w:r>
+        <w:t>Answers</w:t>
+      </w:r>
+      <w:proofErr w:type="spellEnd"/>
+      <w:r>
+        <w:t>. (</w:t>
+      </w:r>
+      <w:proofErr w:type="spellStart"/>
+      <w:r>
+        <w:t>n.d</w:t>
+      </w:r>
+      <w:proofErr w:type="spellEnd"/>
+      <w:r>
+        <w:t xml:space="preserve">.). https://answers.unity.com/questions/1197626/navmesh-how-to-check-if-full-path-available-c.html </w:t>
+      </w:r>
+    </w:p>
+    <w:p>
+      <w:pPr>
+        <w:pStyle w:val="Odstavecseseznamem"/>
+        <w:numPr>
+          <w:ilvl w:val="0"/>
+          <w:numId w:val="32"/>
+        </w:numPr>
+        <w:spacing w:after="240" w:line="240" w:lineRule="auto"/>
+        <w:jc w:val="left"/>
+      </w:pPr>
+      <w:proofErr w:type="spellStart"/>
+      <w:r>
+        <w:t>Niazi</w:t>
+      </w:r>
+      <w:proofErr w:type="spellEnd"/>
+      <w:r>
+        <w:t>, M., &amp;</w:t>
+      </w:r>
+      <w:proofErr w:type="spellStart"/>
+      <w:r>
+        <w:t>amp</w:t>
+      </w:r>
+      <w:proofErr w:type="spellEnd"/>
+      <w:r>
+        <w:t>; Hussain, A. (2011). Agent-</w:t>
+      </w:r>
+      <w:proofErr w:type="spellStart"/>
+      <w:r>
+        <w:t>based</w:t>
+      </w:r>
+      <w:proofErr w:type="spellEnd"/>
+      <w:r>
+        <w:t xml:space="preserve"> </w:t>
+      </w:r>
+      <w:proofErr w:type="spellStart"/>
+      <w:r>
+        <w:t>computing</w:t>
+      </w:r>
+      <w:proofErr w:type="spellEnd"/>
+      <w:r>
+        <w:t xml:space="preserve"> </w:t>
+      </w:r>
+      <w:proofErr w:type="spellStart"/>
+      <w:r>
+        <w:t>from</w:t>
+      </w:r>
+      <w:proofErr w:type="spellEnd"/>
+      <w:r>
+        <w:t xml:space="preserve"> </w:t>
+      </w:r>
+      <w:proofErr w:type="spellStart"/>
+      <w:r>
+        <w:t>multi</w:t>
+      </w:r>
+      <w:proofErr w:type="spellEnd"/>
+      <w:r>
+        <w:t xml:space="preserve">-agent </w:t>
+      </w:r>
+      <w:proofErr w:type="spellStart"/>
+      <w:r>
+        <w:t>systems</w:t>
+      </w:r>
+      <w:proofErr w:type="spellEnd"/>
+      <w:r>
+        <w:t xml:space="preserve"> to agent-</w:t>
+      </w:r>
+      <w:proofErr w:type="spellStart"/>
+      <w:r>
+        <w:t>based</w:t>
+      </w:r>
+      <w:proofErr w:type="spellEnd"/>
+      <w:r>
+        <w:t xml:space="preserve"> </w:t>
+      </w:r>
+      <w:proofErr w:type="spellStart"/>
+      <w:r>
+        <w:t>models</w:t>
+      </w:r>
+      <w:proofErr w:type="spellEnd"/>
+      <w:r>
+        <w:t xml:space="preserve">: A visual </w:t>
+      </w:r>
+      <w:proofErr w:type="spellStart"/>
+      <w:r>
+        <w:t>survey</w:t>
+      </w:r>
+      <w:proofErr w:type="spellEnd"/>
+      <w:r>
+        <w:t xml:space="preserve">. </w:t>
+      </w:r>
+      <w:proofErr w:type="spellStart"/>
+      <w:r>
+        <w:t>Scientometrics</w:t>
+      </w:r>
+      <w:proofErr w:type="spellEnd"/>
+      <w:r>
+        <w:t xml:space="preserve">, 89(2), 479–499. https://doi.org/10.1007/s11192-011-0468-9 </w:t>
+      </w:r>
+    </w:p>
+    <w:p>
+      <w:pPr>
+        <w:pStyle w:val="Odstavecseseznamem"/>
+        <w:numPr>
+          <w:ilvl w:val="0"/>
+          <w:numId w:val="32"/>
+        </w:numPr>
+        <w:spacing w:after="240" w:line="240" w:lineRule="auto"/>
+        <w:jc w:val="left"/>
+      </w:pPr>
+      <w:proofErr w:type="spellStart"/>
+      <w:r>
+        <w:t>Pathfinding</w:t>
+      </w:r>
+      <w:proofErr w:type="spellEnd"/>
+      <w:r>
+        <w:t>. Hledání cesty. (</w:t>
+      </w:r>
+      <w:proofErr w:type="spellStart"/>
+      <w:r>
+        <w:t>n.d</w:t>
+      </w:r>
+      <w:proofErr w:type="spellEnd"/>
+      <w:r>
+        <w:t xml:space="preserve">.). https://wikigcs.cyou/wiki/Pathfinding#Hierarchical_path_finding </w:t>
+      </w:r>
+    </w:p>
+    <w:p>
+      <w:pPr>
+        <w:pStyle w:val="Odstavecseseznamem"/>
+        <w:numPr>
+          <w:ilvl w:val="0"/>
+          <w:numId w:val="32"/>
+        </w:numPr>
+        <w:spacing w:after="240" w:line="240" w:lineRule="auto"/>
+        <w:jc w:val="left"/>
+      </w:pPr>
+      <w:proofErr w:type="spellStart"/>
+      <w:r>
+        <w:t>Programmer</w:t>
+      </w:r>
+      <w:proofErr w:type="spellEnd"/>
+      <w:r>
+        <w:t xml:space="preserve"> </w:t>
+      </w:r>
+      <w:proofErr w:type="spellStart"/>
+      <w:r>
+        <w:t>think</w:t>
+      </w:r>
+      <w:proofErr w:type="spellEnd"/>
+      <w:r>
+        <w:t xml:space="preserve">. A * </w:t>
+      </w:r>
+      <w:proofErr w:type="spellStart"/>
+      <w:r>
+        <w:t>algorithm</w:t>
+      </w:r>
+      <w:proofErr w:type="spellEnd"/>
+      <w:r>
+        <w:t xml:space="preserve"> </w:t>
+      </w:r>
+      <w:proofErr w:type="spellStart"/>
+      <w:r>
+        <w:t>for</w:t>
+      </w:r>
+      <w:proofErr w:type="spellEnd"/>
+      <w:r>
+        <w:t xml:space="preserve"> </w:t>
+      </w:r>
+      <w:proofErr w:type="spellStart"/>
+      <w:r>
+        <w:t>path</w:t>
+      </w:r>
+      <w:proofErr w:type="spellEnd"/>
+      <w:r>
+        <w:t xml:space="preserve"> </w:t>
+      </w:r>
+      <w:proofErr w:type="spellStart"/>
+      <w:r>
+        <w:t>planning</w:t>
+      </w:r>
+      <w:proofErr w:type="spellEnd"/>
+      <w:r>
+        <w:t>. (</w:t>
+      </w:r>
+      <w:proofErr w:type="spellStart"/>
+      <w:r>
+        <w:t>n.d</w:t>
+      </w:r>
+      <w:proofErr w:type="spellEnd"/>
+      <w:r>
+        <w:t xml:space="preserve">.). https://programmer.ink/think/a-algorithm-for-path-planning.html </w:t>
+      </w:r>
+    </w:p>
+    <w:p>
+      <w:pPr>
+        <w:pStyle w:val="Odstavecseseznamem"/>
+        <w:numPr>
+          <w:ilvl w:val="0"/>
+          <w:numId w:val="32"/>
+        </w:numPr>
+        <w:spacing w:after="240" w:line="240" w:lineRule="auto"/>
+        <w:jc w:val="left"/>
+      </w:pPr>
+      <w:r>
+        <w:t>Technologies, U. (</w:t>
+      </w:r>
+      <w:proofErr w:type="spellStart"/>
+      <w:r>
+        <w:t>n.d</w:t>
+      </w:r>
+      <w:proofErr w:type="spellEnd"/>
+      <w:r>
+        <w:t xml:space="preserve">.). Unity user </w:t>
+      </w:r>
+      <w:proofErr w:type="spellStart"/>
+      <w:r>
+        <w:t>manual</w:t>
+      </w:r>
+      <w:proofErr w:type="spellEnd"/>
+      <w:r>
+        <w:t xml:space="preserve"> 2021.3 (LTS). Unity. https://docs.unity3d.com/Manual/index.html </w:t>
+      </w:r>
+    </w:p>
+    <w:p>
+      <w:pPr>
+        <w:pStyle w:val="Odstavecseseznamem"/>
+        <w:numPr>
+          <w:ilvl w:val="0"/>
+          <w:numId w:val="32"/>
+        </w:numPr>
+        <w:spacing w:after="240" w:line="240" w:lineRule="auto"/>
+        <w:jc w:val="left"/>
+      </w:pPr>
+      <w:proofErr w:type="spellStart"/>
+      <w:r>
+        <w:t>Types</w:t>
+      </w:r>
+      <w:proofErr w:type="spellEnd"/>
+      <w:r>
+        <w:t xml:space="preserve"> </w:t>
+      </w:r>
+      <w:proofErr w:type="spellStart"/>
+      <w:r>
+        <w:t>of</w:t>
+      </w:r>
+      <w:proofErr w:type="spellEnd"/>
+      <w:r>
+        <w:t xml:space="preserve"> </w:t>
+      </w:r>
+      <w:proofErr w:type="spellStart"/>
+      <w:r>
+        <w:t>environments</w:t>
+      </w:r>
+      <w:proofErr w:type="spellEnd"/>
+      <w:r>
+        <w:t xml:space="preserve"> in AI. </w:t>
+      </w:r>
+      <w:proofErr w:type="spellStart"/>
+      <w:r>
+        <w:t>GeeksforGeeks</w:t>
+      </w:r>
+      <w:proofErr w:type="spellEnd"/>
+      <w:r>
+        <w:t xml:space="preserve">. (2022, August 24). https://www.geeksforgeeks.org/types-of-environments-in-ai/ </w:t>
+      </w:r>
+    </w:p>
+    <w:p>
+      <w:pPr>
+        <w:pStyle w:val="Odstavecseseznamem"/>
+        <w:numPr>
+          <w:ilvl w:val="0"/>
+          <w:numId w:val="32"/>
+        </w:numPr>
+        <w:spacing w:after="240" w:line="240" w:lineRule="auto"/>
+        <w:jc w:val="left"/>
+      </w:pPr>
+      <w:proofErr w:type="spellStart"/>
+      <w:r>
+        <w:t>Understanding</w:t>
+      </w:r>
+      <w:proofErr w:type="spellEnd"/>
+      <w:r>
+        <w:t xml:space="preserve"> agent environment in AI. </w:t>
+      </w:r>
+      <w:proofErr w:type="spellStart"/>
+      <w:r>
+        <w:t>KDnuggets</w:t>
+      </w:r>
+      <w:proofErr w:type="spellEnd"/>
+      <w:r>
+        <w:t>. (</w:t>
+      </w:r>
+      <w:proofErr w:type="spellStart"/>
+      <w:r>
+        <w:t>n.d</w:t>
+      </w:r>
+      <w:proofErr w:type="spellEnd"/>
+      <w:r>
+        <w:t xml:space="preserve">.). https://www.kdnuggets.com/2022/05/understanding-agent-environment-ai.html </w:t>
+      </w:r>
+    </w:p>
+    <w:p>
+      <w:pPr>
+        <w:pStyle w:val="Odstavecseseznamem"/>
+        <w:numPr>
+          <w:ilvl w:val="0"/>
+          <w:numId w:val="32"/>
+        </w:numPr>
+        <w:spacing w:after="240" w:line="240" w:lineRule="auto"/>
+        <w:jc w:val="left"/>
+      </w:pPr>
+      <w:proofErr w:type="spellStart"/>
+      <w:r>
+        <w:t>Wikimedia</w:t>
+      </w:r>
+      <w:proofErr w:type="spellEnd"/>
+      <w:r>
+        <w:t xml:space="preserve"> </w:t>
+      </w:r>
+      <w:proofErr w:type="spellStart"/>
+      <w:r>
+        <w:t>Foundation</w:t>
+      </w:r>
+      <w:proofErr w:type="spellEnd"/>
+      <w:r>
+        <w:t xml:space="preserve">. (2022, July 1). </w:t>
+      </w:r>
+      <w:proofErr w:type="spellStart"/>
+      <w:r>
+        <w:t>Pathfinding</w:t>
+      </w:r>
+      <w:proofErr w:type="spellEnd"/>
+      <w:r>
+        <w:t xml:space="preserve">. Wikipedia. https://en.wikipedia.org/wiki/Pathfinding#Dijkstra's_algorithm </w:t>
+      </w:r>
+    </w:p>
+    <w:p>
+      <w:pPr>
+        <w:pStyle w:val="Odstavecseseznamem"/>
+        <w:numPr>
+          <w:ilvl w:val="0"/>
+          <w:numId w:val="32"/>
+        </w:numPr>
+        <w:spacing w:after="240" w:line="240" w:lineRule="auto"/>
+        <w:jc w:val="left"/>
+      </w:pPr>
+      <w:proofErr w:type="spellStart"/>
+      <w:r>
+        <w:t>Wikimedia</w:t>
+      </w:r>
+      <w:proofErr w:type="spellEnd"/>
+      <w:r>
+        <w:t xml:space="preserve"> </w:t>
+      </w:r>
+      <w:proofErr w:type="spellStart"/>
+      <w:r>
+        <w:t>Foundation</w:t>
+      </w:r>
+      <w:proofErr w:type="spellEnd"/>
+      <w:r>
+        <w:t xml:space="preserve">. (2022, July 28). </w:t>
+      </w:r>
+      <w:proofErr w:type="spellStart"/>
+      <w:r>
+        <w:t>Flood</w:t>
+      </w:r>
+      <w:proofErr w:type="spellEnd"/>
+      <w:r>
+        <w:t xml:space="preserve"> </w:t>
+      </w:r>
+      <w:proofErr w:type="spellStart"/>
+      <w:r>
+        <w:t>fill</w:t>
+      </w:r>
+      <w:proofErr w:type="spellEnd"/>
+      <w:r>
+        <w:t xml:space="preserve">. Wikipedia. https://en.wikipedia.org/wiki/Flood_fill </w:t>
+      </w:r>
+    </w:p>
+    <w:p>
+      <w:pPr>
+        <w:pStyle w:val="Odstavecseseznamem"/>
+        <w:numPr>
+          <w:ilvl w:val="0"/>
+          <w:numId w:val="32"/>
+        </w:numPr>
+        <w:spacing w:after="240" w:line="240" w:lineRule="auto"/>
+        <w:jc w:val="left"/>
+      </w:pPr>
+      <w:proofErr w:type="spellStart"/>
+      <w:r>
+        <w:lastRenderedPageBreak/>
+        <w:t>Wikimedia</w:t>
+      </w:r>
+      <w:proofErr w:type="spellEnd"/>
+      <w:r>
+        <w:t xml:space="preserve"> </w:t>
+      </w:r>
+      <w:proofErr w:type="spellStart"/>
+      <w:r>
+        <w:t>Foundation</w:t>
+      </w:r>
+      <w:proofErr w:type="spellEnd"/>
+      <w:r>
+        <w:t xml:space="preserve">. (2022, </w:t>
+      </w:r>
+      <w:proofErr w:type="spellStart"/>
+      <w:r>
+        <w:t>October</w:t>
+      </w:r>
+      <w:proofErr w:type="spellEnd"/>
+      <w:r>
+        <w:t xml:space="preserve"> 7). </w:t>
+      </w:r>
+      <w:proofErr w:type="spellStart"/>
+      <w:r>
+        <w:t>Multi</w:t>
+      </w:r>
+      <w:proofErr w:type="spellEnd"/>
+      <w:r>
+        <w:t xml:space="preserve">-agent </w:t>
+      </w:r>
+      <w:proofErr w:type="spellStart"/>
+      <w:r>
+        <w:t>system</w:t>
+      </w:r>
+      <w:proofErr w:type="spellEnd"/>
+      <w:r>
+        <w:t>. Wikipedia</w:t>
+      </w:r>
+      <w:r>
+        <w:t>.</w:t>
+      </w:r>
+      <w:r>
+        <w:t xml:space="preserve"> https://en.wikipedia.org/wiki/Multi-agent_system </w:t>
+      </w:r>
+    </w:p>
+    <w:p>
+      <w:pPr>
+        <w:pStyle w:val="Odstavecseseznamem"/>
+        <w:numPr>
+          <w:ilvl w:val="0"/>
+          <w:numId w:val="32"/>
+        </w:numPr>
+        <w:spacing w:after="240" w:line="240" w:lineRule="auto"/>
+        <w:jc w:val="left"/>
+      </w:pPr>
+      <w:r>
+        <w:t xml:space="preserve">YouTube. (2020, June 9). </w:t>
+      </w:r>
+      <w:proofErr w:type="spellStart"/>
+      <w:r>
+        <w:t>Ai</w:t>
+      </w:r>
+      <w:proofErr w:type="spellEnd"/>
+      <w:r>
+        <w:t xml:space="preserve"> in Unity </w:t>
+      </w:r>
+      <w:proofErr w:type="spellStart"/>
+      <w:r>
+        <w:t>Turorial</w:t>
+      </w:r>
+      <w:proofErr w:type="spellEnd"/>
+      <w:r>
+        <w:t xml:space="preserve">. </w:t>
+      </w:r>
+      <w:proofErr w:type="spellStart"/>
+      <w:r>
+        <w:t>behavior</w:t>
+      </w:r>
+      <w:proofErr w:type="spellEnd"/>
+      <w:r>
+        <w:t xml:space="preserve"> </w:t>
+      </w:r>
+      <w:proofErr w:type="spellStart"/>
+      <w:r>
+        <w:t>trees</w:t>
+      </w:r>
+      <w:proofErr w:type="spellEnd"/>
+      <w:r>
+        <w:t xml:space="preserve">. YouTube. https://www.youtube.com/watch?v=F-3nxJ2ANXg&amp;amp;ab_channel=GameDevChef </w:t>
+      </w:r>
+    </w:p>
+    <w:p>
+      <w:pPr>
+        <w:pStyle w:val="Odstavecseseznamem"/>
+        <w:numPr>
+          <w:ilvl w:val="0"/>
+          <w:numId w:val="32"/>
+        </w:numPr>
+        <w:spacing w:after="240" w:line="240" w:lineRule="auto"/>
+        <w:jc w:val="left"/>
+      </w:pPr>
+      <w:r>
+        <w:t>Zarembo, I., &amp;</w:t>
+      </w:r>
+      <w:proofErr w:type="spellStart"/>
+      <w:r>
+        <w:t>amp</w:t>
+      </w:r>
+      <w:proofErr w:type="spellEnd"/>
+      <w:r>
+        <w:t xml:space="preserve">; </w:t>
+      </w:r>
+      <w:proofErr w:type="spellStart"/>
+      <w:r>
+        <w:t>Kodors</w:t>
+      </w:r>
+      <w:proofErr w:type="spellEnd"/>
+      <w:r>
+        <w:t xml:space="preserve">, S. (2015). </w:t>
+      </w:r>
+      <w:proofErr w:type="spellStart"/>
+      <w:r>
+        <w:t>Pathfinding</w:t>
+      </w:r>
+      <w:proofErr w:type="spellEnd"/>
+      <w:r>
+        <w:t xml:space="preserve"> </w:t>
+      </w:r>
+      <w:proofErr w:type="spellStart"/>
+      <w:r>
+        <w:t>algorithm</w:t>
+      </w:r>
+      <w:proofErr w:type="spellEnd"/>
+      <w:r>
+        <w:t xml:space="preserve"> </w:t>
+      </w:r>
+      <w:proofErr w:type="spellStart"/>
+      <w:r>
+        <w:t>efficiency</w:t>
+      </w:r>
+      <w:proofErr w:type="spellEnd"/>
+      <w:r>
+        <w:t xml:space="preserve"> </w:t>
+      </w:r>
+      <w:proofErr w:type="spellStart"/>
+      <w:r>
+        <w:t>analysis</w:t>
+      </w:r>
+      <w:proofErr w:type="spellEnd"/>
+      <w:r>
+        <w:t xml:space="preserve"> in </w:t>
+      </w:r>
+      <w:proofErr w:type="gramStart"/>
+      <w:r>
+        <w:t>2D</w:t>
+      </w:r>
+      <w:proofErr w:type="gramEnd"/>
+      <w:r>
+        <w:t xml:space="preserve"> GRID. Environment. Technology. </w:t>
+      </w:r>
+      <w:proofErr w:type="spellStart"/>
+      <w:r>
+        <w:t>Resources</w:t>
+      </w:r>
+      <w:proofErr w:type="spellEnd"/>
+      <w:r>
+        <w:t xml:space="preserve">. </w:t>
+      </w:r>
+      <w:proofErr w:type="spellStart"/>
+      <w:r>
+        <w:t>Proceedings</w:t>
+      </w:r>
+      <w:proofErr w:type="spellEnd"/>
+      <w:r>
+        <w:t xml:space="preserve"> </w:t>
+      </w:r>
+      <w:proofErr w:type="spellStart"/>
+      <w:r>
+        <w:t>of</w:t>
+      </w:r>
+      <w:proofErr w:type="spellEnd"/>
+      <w:r>
+        <w:t xml:space="preserve"> </w:t>
+      </w:r>
+      <w:proofErr w:type="spellStart"/>
+      <w:r>
+        <w:t>the</w:t>
+      </w:r>
+      <w:proofErr w:type="spellEnd"/>
+      <w:r>
+        <w:t xml:space="preserve"> International </w:t>
+      </w:r>
+      <w:proofErr w:type="spellStart"/>
+      <w:r>
+        <w:t>Scientific</w:t>
+      </w:r>
+      <w:proofErr w:type="spellEnd"/>
+      <w:r>
+        <w:t xml:space="preserve"> and </w:t>
+      </w:r>
+      <w:proofErr w:type="spellStart"/>
+      <w:r>
+        <w:t>Practical</w:t>
+      </w:r>
+      <w:proofErr w:type="spellEnd"/>
+      <w:r>
+        <w:t xml:space="preserve"> Conference, 2, 46. https://doi.org/10.17770/etr2013vol2.868</w:t>
+      </w:r>
+    </w:p>
+    <w:p>
+      <w:pPr>
         <w:pageBreakBefore/>
         <w:spacing w:after="240" w:line="240" w:lineRule="auto"/>
         <w:ind w:left="360"/>
@@ -20447,6 +22207,95 @@
     </w:lvl>
   </w:abstractNum>
   <w:abstractNum w:abstractNumId="1" w15:restartNumberingAfterBreak="0">
+    <w:nsid w:val="08E26A16"/>
+    <w:multiLevelType w:val="hybridMultilevel"/>
+    <w:tmpl w:val="44E09C68"/>
+    <w:lvl w:ilvl="0" w:tplc="B5B807D6">
+      <w:start w:val="1"/>
+      <w:numFmt w:val="decimal"/>
+      <w:lvlText w:val="[%1]"/>
+      <w:lvlJc w:val="left"/>
+      <w:pPr>
+        <w:ind w:left="1080" w:hanging="360"/>
+      </w:pPr>
+      <w:rPr>
+        <w:rFonts w:hint="default"/>
+      </w:rPr>
+    </w:lvl>
+    <w:lvl w:ilvl="1" w:tplc="04050019" w:tentative="1">
+      <w:start w:val="1"/>
+      <w:numFmt w:val="lowerLetter"/>
+      <w:lvlText w:val="%2."/>
+      <w:lvlJc w:val="left"/>
+      <w:pPr>
+        <w:ind w:left="1800" w:hanging="360"/>
+      </w:pPr>
+    </w:lvl>
+    <w:lvl w:ilvl="2" w:tplc="0405001B" w:tentative="1">
+      <w:start w:val="1"/>
+      <w:numFmt w:val="lowerRoman"/>
+      <w:lvlText w:val="%3."/>
+      <w:lvlJc w:val="right"/>
+      <w:pPr>
+        <w:ind w:left="2520" w:hanging="180"/>
+      </w:pPr>
+    </w:lvl>
+    <w:lvl w:ilvl="3" w:tplc="0405000F" w:tentative="1">
+      <w:start w:val="1"/>
+      <w:numFmt w:val="decimal"/>
+      <w:lvlText w:val="%4."/>
+      <w:lvlJc w:val="left"/>
+      <w:pPr>
+        <w:ind w:left="3240" w:hanging="360"/>
+      </w:pPr>
+    </w:lvl>
+    <w:lvl w:ilvl="4" w:tplc="04050019" w:tentative="1">
+      <w:start w:val="1"/>
+      <w:numFmt w:val="lowerLetter"/>
+      <w:lvlText w:val="%5."/>
+      <w:lvlJc w:val="left"/>
+      <w:pPr>
+        <w:ind w:left="3960" w:hanging="360"/>
+      </w:pPr>
+    </w:lvl>
+    <w:lvl w:ilvl="5" w:tplc="0405001B" w:tentative="1">
+      <w:start w:val="1"/>
+      <w:numFmt w:val="lowerRoman"/>
+      <w:lvlText w:val="%6."/>
+      <w:lvlJc w:val="right"/>
+      <w:pPr>
+        <w:ind w:left="4680" w:hanging="180"/>
+      </w:pPr>
+    </w:lvl>
+    <w:lvl w:ilvl="6" w:tplc="0405000F" w:tentative="1">
+      <w:start w:val="1"/>
+      <w:numFmt w:val="decimal"/>
+      <w:lvlText w:val="%7."/>
+      <w:lvlJc w:val="left"/>
+      <w:pPr>
+        <w:ind w:left="5400" w:hanging="360"/>
+      </w:pPr>
+    </w:lvl>
+    <w:lvl w:ilvl="7" w:tplc="04050019" w:tentative="1">
+      <w:start w:val="1"/>
+      <w:numFmt w:val="lowerLetter"/>
+      <w:lvlText w:val="%8."/>
+      <w:lvlJc w:val="left"/>
+      <w:pPr>
+        <w:ind w:left="6120" w:hanging="360"/>
+      </w:pPr>
+    </w:lvl>
+    <w:lvl w:ilvl="8" w:tplc="0405001B" w:tentative="1">
+      <w:start w:val="1"/>
+      <w:numFmt w:val="lowerRoman"/>
+      <w:lvlText w:val="%9."/>
+      <w:lvlJc w:val="right"/>
+      <w:pPr>
+        <w:ind w:left="6840" w:hanging="180"/>
+      </w:pPr>
+    </w:lvl>
+  </w:abstractNum>
+  <w:abstractNum w:abstractNumId="2" w15:restartNumberingAfterBreak="0">
     <w:nsid w:val="138D42B3"/>
     <w:multiLevelType w:val="hybridMultilevel"/>
     <w:tmpl w:val="5BD46578"/>
@@ -20559,7 +22408,7 @@
       </w:rPr>
     </w:lvl>
   </w:abstractNum>
-  <w:abstractNum w:abstractNumId="2" w15:restartNumberingAfterBreak="0">
+  <w:abstractNum w:abstractNumId="3" w15:restartNumberingAfterBreak="0">
     <w:nsid w:val="15470854"/>
     <w:multiLevelType w:val="hybridMultilevel"/>
     <w:tmpl w:val="583EA3C8"/>
@@ -20672,7 +22521,7 @@
       </w:rPr>
     </w:lvl>
   </w:abstractNum>
-  <w:abstractNum w:abstractNumId="3" w15:restartNumberingAfterBreak="0">
+  <w:abstractNum w:abstractNumId="4" w15:restartNumberingAfterBreak="0">
     <w:nsid w:val="16100D7A"/>
     <w:multiLevelType w:val="hybridMultilevel"/>
     <w:tmpl w:val="8CC87FA8"/>
@@ -20785,7 +22634,7 @@
       </w:rPr>
     </w:lvl>
   </w:abstractNum>
-  <w:abstractNum w:abstractNumId="4" w15:restartNumberingAfterBreak="0">
+  <w:abstractNum w:abstractNumId="5" w15:restartNumberingAfterBreak="0">
     <w:nsid w:val="1CCE48B9"/>
     <w:multiLevelType w:val="multilevel"/>
     <w:tmpl w:val="69D22116"/>
@@ -20898,7 +22747,7 @@
       </w:rPr>
     </w:lvl>
   </w:abstractNum>
-  <w:abstractNum w:abstractNumId="5" w15:restartNumberingAfterBreak="0">
+  <w:abstractNum w:abstractNumId="6" w15:restartNumberingAfterBreak="0">
     <w:nsid w:val="1D9042C3"/>
     <w:multiLevelType w:val="hybridMultilevel"/>
     <w:tmpl w:val="0442C0F0"/>
@@ -21011,7 +22860,7 @@
       </w:rPr>
     </w:lvl>
   </w:abstractNum>
-  <w:abstractNum w:abstractNumId="6" w15:restartNumberingAfterBreak="0">
+  <w:abstractNum w:abstractNumId="7" w15:restartNumberingAfterBreak="0">
     <w:nsid w:val="261E7B65"/>
     <w:multiLevelType w:val="hybridMultilevel"/>
     <w:tmpl w:val="63868520"/>
@@ -21124,7 +22973,7 @@
       </w:rPr>
     </w:lvl>
   </w:abstractNum>
-  <w:abstractNum w:abstractNumId="7" w15:restartNumberingAfterBreak="0">
+  <w:abstractNum w:abstractNumId="8" w15:restartNumberingAfterBreak="0">
     <w:nsid w:val="26891C13"/>
     <w:multiLevelType w:val="hybridMultilevel"/>
     <w:tmpl w:val="7832B7B2"/>
@@ -21237,7 +23086,7 @@
       </w:rPr>
     </w:lvl>
   </w:abstractNum>
-  <w:abstractNum w:abstractNumId="8" w15:restartNumberingAfterBreak="0">
+  <w:abstractNum w:abstractNumId="9" w15:restartNumberingAfterBreak="0">
     <w:nsid w:val="2CEB7B92"/>
     <w:multiLevelType w:val="hybridMultilevel"/>
     <w:tmpl w:val="DA1AAADA"/>
@@ -21350,7 +23199,7 @@
       </w:rPr>
     </w:lvl>
   </w:abstractNum>
-  <w:abstractNum w:abstractNumId="9" w15:restartNumberingAfterBreak="0">
+  <w:abstractNum w:abstractNumId="10" w15:restartNumberingAfterBreak="0">
     <w:nsid w:val="2E1171B9"/>
     <w:multiLevelType w:val="hybridMultilevel"/>
     <w:tmpl w:val="3EF6B774"/>
@@ -21463,7 +23312,7 @@
       </w:rPr>
     </w:lvl>
   </w:abstractNum>
-  <w:abstractNum w:abstractNumId="10" w15:restartNumberingAfterBreak="0">
+  <w:abstractNum w:abstractNumId="11" w15:restartNumberingAfterBreak="0">
     <w:nsid w:val="2FA639D2"/>
     <w:multiLevelType w:val="multilevel"/>
     <w:tmpl w:val="D86AD1C0"/>
@@ -21549,7 +23398,7 @@
       </w:pPr>
     </w:lvl>
   </w:abstractNum>
-  <w:abstractNum w:abstractNumId="11" w15:restartNumberingAfterBreak="0">
+  <w:abstractNum w:abstractNumId="12" w15:restartNumberingAfterBreak="0">
     <w:nsid w:val="34FF603A"/>
     <w:multiLevelType w:val="multilevel"/>
     <w:tmpl w:val="B7DABC08"/>
@@ -21635,7 +23484,7 @@
       </w:pPr>
     </w:lvl>
   </w:abstractNum>
-  <w:abstractNum w:abstractNumId="12" w15:restartNumberingAfterBreak="0">
+  <w:abstractNum w:abstractNumId="13" w15:restartNumberingAfterBreak="0">
     <w:nsid w:val="352873D0"/>
     <w:multiLevelType w:val="hybridMultilevel"/>
     <w:tmpl w:val="6F1E5FFC"/>
@@ -21748,7 +23597,7 @@
       </w:rPr>
     </w:lvl>
   </w:abstractNum>
-  <w:abstractNum w:abstractNumId="13" w15:restartNumberingAfterBreak="0">
+  <w:abstractNum w:abstractNumId="14" w15:restartNumberingAfterBreak="0">
     <w:nsid w:val="3B9E585E"/>
     <w:multiLevelType w:val="multilevel"/>
     <w:tmpl w:val="D4067562"/>
@@ -21861,7 +23710,7 @@
       </w:rPr>
     </w:lvl>
   </w:abstractNum>
-  <w:abstractNum w:abstractNumId="14" w15:restartNumberingAfterBreak="0">
+  <w:abstractNum w:abstractNumId="15" w15:restartNumberingAfterBreak="0">
     <w:nsid w:val="41005713"/>
     <w:multiLevelType w:val="multilevel"/>
     <w:tmpl w:val="5D1C716C"/>
@@ -21974,7 +23823,7 @@
       </w:rPr>
     </w:lvl>
   </w:abstractNum>
-  <w:abstractNum w:abstractNumId="15" w15:restartNumberingAfterBreak="0">
+  <w:abstractNum w:abstractNumId="16" w15:restartNumberingAfterBreak="0">
     <w:nsid w:val="41F22208"/>
     <w:multiLevelType w:val="multilevel"/>
     <w:tmpl w:val="9FC835A0"/>
@@ -22060,7 +23909,7 @@
       </w:pPr>
     </w:lvl>
   </w:abstractNum>
-  <w:abstractNum w:abstractNumId="16" w15:restartNumberingAfterBreak="0">
+  <w:abstractNum w:abstractNumId="17" w15:restartNumberingAfterBreak="0">
     <w:nsid w:val="43431F6E"/>
     <w:multiLevelType w:val="multilevel"/>
     <w:tmpl w:val="EE0848DE"/>
@@ -22173,7 +24022,7 @@
       </w:rPr>
     </w:lvl>
   </w:abstractNum>
-  <w:abstractNum w:abstractNumId="17" w15:restartNumberingAfterBreak="0">
+  <w:abstractNum w:abstractNumId="18" w15:restartNumberingAfterBreak="0">
     <w:nsid w:val="494531EF"/>
     <w:multiLevelType w:val="hybridMultilevel"/>
     <w:tmpl w:val="DA881B88"/>
@@ -22286,7 +24135,7 @@
       </w:rPr>
     </w:lvl>
   </w:abstractNum>
-  <w:abstractNum w:abstractNumId="18" w15:restartNumberingAfterBreak="0">
+  <w:abstractNum w:abstractNumId="19" w15:restartNumberingAfterBreak="0">
     <w:nsid w:val="49534116"/>
     <w:multiLevelType w:val="multilevel"/>
     <w:tmpl w:val="7AF20948"/>
@@ -22399,7 +24248,7 @@
       </w:rPr>
     </w:lvl>
   </w:abstractNum>
-  <w:abstractNum w:abstractNumId="19" w15:restartNumberingAfterBreak="0">
+  <w:abstractNum w:abstractNumId="20" w15:restartNumberingAfterBreak="0">
     <w:nsid w:val="4EB8383B"/>
     <w:multiLevelType w:val="hybridMultilevel"/>
     <w:tmpl w:val="815072E8"/>
@@ -22512,7 +24361,7 @@
       </w:rPr>
     </w:lvl>
   </w:abstractNum>
-  <w:abstractNum w:abstractNumId="20" w15:restartNumberingAfterBreak="0">
+  <w:abstractNum w:abstractNumId="21" w15:restartNumberingAfterBreak="0">
     <w:nsid w:val="509403CC"/>
     <w:multiLevelType w:val="hybridMultilevel"/>
     <w:tmpl w:val="C040FEBE"/>
@@ -22625,7 +24474,7 @@
       </w:rPr>
     </w:lvl>
   </w:abstractNum>
-  <w:abstractNum w:abstractNumId="21" w15:restartNumberingAfterBreak="0">
+  <w:abstractNum w:abstractNumId="22" w15:restartNumberingAfterBreak="0">
     <w:nsid w:val="587E2EDC"/>
     <w:multiLevelType w:val="hybridMultilevel"/>
     <w:tmpl w:val="8DE04488"/>
@@ -22738,7 +24587,7 @@
       </w:rPr>
     </w:lvl>
   </w:abstractNum>
-  <w:abstractNum w:abstractNumId="22" w15:restartNumberingAfterBreak="0">
+  <w:abstractNum w:abstractNumId="23" w15:restartNumberingAfterBreak="0">
     <w:nsid w:val="5CBC70AE"/>
     <w:multiLevelType w:val="multilevel"/>
     <w:tmpl w:val="41D61F42"/>
@@ -22851,7 +24700,7 @@
       </w:rPr>
     </w:lvl>
   </w:abstractNum>
-  <w:abstractNum w:abstractNumId="23" w15:restartNumberingAfterBreak="0">
+  <w:abstractNum w:abstractNumId="24" w15:restartNumberingAfterBreak="0">
     <w:nsid w:val="5F3E0F05"/>
     <w:multiLevelType w:val="multilevel"/>
     <w:tmpl w:val="C0B0CBD6"/>
@@ -22964,7 +24813,7 @@
       </w:rPr>
     </w:lvl>
   </w:abstractNum>
-  <w:abstractNum w:abstractNumId="24" w15:restartNumberingAfterBreak="0">
+  <w:abstractNum w:abstractNumId="25" w15:restartNumberingAfterBreak="0">
     <w:nsid w:val="660E649A"/>
     <w:multiLevelType w:val="hybridMultilevel"/>
     <w:tmpl w:val="6344AEF6"/>
@@ -23077,7 +24926,7 @@
       </w:rPr>
     </w:lvl>
   </w:abstractNum>
-  <w:abstractNum w:abstractNumId="25" w15:restartNumberingAfterBreak="0">
+  <w:abstractNum w:abstractNumId="26" w15:restartNumberingAfterBreak="0">
     <w:nsid w:val="680D09CD"/>
     <w:multiLevelType w:val="multilevel"/>
     <w:tmpl w:val="4D60BD9E"/>
@@ -23190,7 +25039,7 @@
       </w:rPr>
     </w:lvl>
   </w:abstractNum>
-  <w:abstractNum w:abstractNumId="26" w15:restartNumberingAfterBreak="0">
+  <w:abstractNum w:abstractNumId="27" w15:restartNumberingAfterBreak="0">
     <w:nsid w:val="6CDB57F1"/>
     <w:multiLevelType w:val="hybridMultilevel"/>
     <w:tmpl w:val="0A04984C"/>
@@ -23303,7 +25152,7 @@
       </w:rPr>
     </w:lvl>
   </w:abstractNum>
-  <w:abstractNum w:abstractNumId="27" w15:restartNumberingAfterBreak="0">
+  <w:abstractNum w:abstractNumId="28" w15:restartNumberingAfterBreak="0">
     <w:nsid w:val="6EB31B11"/>
     <w:multiLevelType w:val="multilevel"/>
     <w:tmpl w:val="1938D756"/>
@@ -23416,7 +25265,7 @@
       </w:rPr>
     </w:lvl>
   </w:abstractNum>
-  <w:abstractNum w:abstractNumId="28" w15:restartNumberingAfterBreak="0">
+  <w:abstractNum w:abstractNumId="29" w15:restartNumberingAfterBreak="0">
     <w:nsid w:val="7CCB5117"/>
     <w:multiLevelType w:val="multilevel"/>
     <w:tmpl w:val="2D66FFE6"/>
@@ -23533,73 +25382,73 @@
     <w:abstractNumId w:val="0"/>
   </w:num>
   <w:num w:numId="2" w16cid:durableId="839081035">
-    <w:abstractNumId w:val="22"/>
+    <w:abstractNumId w:val="23"/>
   </w:num>
   <w:num w:numId="3" w16cid:durableId="1228607418">
+    <w:abstractNumId w:val="17"/>
+  </w:num>
+  <w:num w:numId="4" w16cid:durableId="480006658">
+    <w:abstractNumId w:val="26"/>
+  </w:num>
+  <w:num w:numId="5" w16cid:durableId="697318714">
+    <w:abstractNumId w:val="29"/>
+  </w:num>
+  <w:num w:numId="6" w16cid:durableId="357700821">
+    <w:abstractNumId w:val="28"/>
+  </w:num>
+  <w:num w:numId="7" w16cid:durableId="1301112714">
+    <w:abstractNumId w:val="15"/>
+  </w:num>
+  <w:num w:numId="8" w16cid:durableId="2042582713">
+    <w:abstractNumId w:val="24"/>
+  </w:num>
+  <w:num w:numId="9" w16cid:durableId="1105925631">
     <w:abstractNumId w:val="16"/>
   </w:num>
-  <w:num w:numId="4" w16cid:durableId="480006658">
+  <w:num w:numId="10" w16cid:durableId="420494075">
+    <w:abstractNumId w:val="11"/>
+  </w:num>
+  <w:num w:numId="11" w16cid:durableId="1114208644">
+    <w:abstractNumId w:val="12"/>
+  </w:num>
+  <w:num w:numId="12" w16cid:durableId="380400648">
+    <w:abstractNumId w:val="5"/>
+  </w:num>
+  <w:num w:numId="13" w16cid:durableId="397481222">
+    <w:abstractNumId w:val="19"/>
+  </w:num>
+  <w:num w:numId="14" w16cid:durableId="869996572">
+    <w:abstractNumId w:val="14"/>
+  </w:num>
+  <w:num w:numId="15" w16cid:durableId="1557471945">
+    <w:abstractNumId w:val="8"/>
+  </w:num>
+  <w:num w:numId="16" w16cid:durableId="2094624240">
+    <w:abstractNumId w:val="6"/>
+  </w:num>
+  <w:num w:numId="17" w16cid:durableId="176427339">
+    <w:abstractNumId w:val="20"/>
+  </w:num>
+  <w:num w:numId="18" w16cid:durableId="1428771204">
+    <w:abstractNumId w:val="4"/>
+  </w:num>
+  <w:num w:numId="19" w16cid:durableId="876285053">
     <w:abstractNumId w:val="25"/>
   </w:num>
-  <w:num w:numId="5" w16cid:durableId="697318714">
-    <w:abstractNumId w:val="28"/>
+  <w:num w:numId="20" w16cid:durableId="1901091375">
+    <w:abstractNumId w:val="3"/>
   </w:num>
-  <w:num w:numId="6" w16cid:durableId="357700821">
-    <w:abstractNumId w:val="27"/>
+  <w:num w:numId="21" w16cid:durableId="28116963">
+    <w:abstractNumId w:val="9"/>
   </w:num>
-  <w:num w:numId="7" w16cid:durableId="1301112714">
-    <w:abstractNumId w:val="14"/>
-  </w:num>
-  <w:num w:numId="8" w16cid:durableId="2042582713">
-    <w:abstractNumId w:val="23"/>
-  </w:num>
-  <w:num w:numId="9" w16cid:durableId="1105925631">
-    <w:abstractNumId w:val="15"/>
-  </w:num>
-  <w:num w:numId="10" w16cid:durableId="420494075">
-    <w:abstractNumId w:val="10"/>
-  </w:num>
-  <w:num w:numId="11" w16cid:durableId="1114208644">
-    <w:abstractNumId w:val="11"/>
-  </w:num>
-  <w:num w:numId="12" w16cid:durableId="380400648">
-    <w:abstractNumId w:val="4"/>
-  </w:num>
-  <w:num w:numId="13" w16cid:durableId="397481222">
+  <w:num w:numId="22" w16cid:durableId="1808159547">
     <w:abstractNumId w:val="18"/>
   </w:num>
-  <w:num w:numId="14" w16cid:durableId="869996572">
-    <w:abstractNumId w:val="13"/>
-  </w:num>
-  <w:num w:numId="15" w16cid:durableId="1557471945">
-    <w:abstractNumId w:val="7"/>
-  </w:num>
-  <w:num w:numId="16" w16cid:durableId="2094624240">
-    <w:abstractNumId w:val="5"/>
-  </w:num>
-  <w:num w:numId="17" w16cid:durableId="176427339">
-    <w:abstractNumId w:val="19"/>
-  </w:num>
-  <w:num w:numId="18" w16cid:durableId="1428771204">
-    <w:abstractNumId w:val="3"/>
-  </w:num>
-  <w:num w:numId="19" w16cid:durableId="876285053">
-    <w:abstractNumId w:val="24"/>
-  </w:num>
-  <w:num w:numId="20" w16cid:durableId="1901091375">
-    <w:abstractNumId w:val="2"/>
-  </w:num>
-  <w:num w:numId="21" w16cid:durableId="28116963">
-    <w:abstractNumId w:val="8"/>
-  </w:num>
-  <w:num w:numId="22" w16cid:durableId="1808159547">
-    <w:abstractNumId w:val="17"/>
-  </w:num>
   <w:num w:numId="23" w16cid:durableId="810711012">
-    <w:abstractNumId w:val="15"/>
+    <w:abstractNumId w:val="16"/>
   </w:num>
   <w:num w:numId="24" w16cid:durableId="1999772057">
-    <w:abstractNumId w:val="10"/>
+    <w:abstractNumId w:val="11"/>
     <w:lvlOverride w:ilvl="0">
       <w:startOverride w:val="1"/>
     </w:lvlOverride>
@@ -23629,24 +25478,27 @@
     </w:lvlOverride>
   </w:num>
   <w:num w:numId="25" w16cid:durableId="35082831">
-    <w:abstractNumId w:val="6"/>
+    <w:abstractNumId w:val="7"/>
   </w:num>
   <w:num w:numId="26" w16cid:durableId="1611816091">
-    <w:abstractNumId w:val="9"/>
+    <w:abstractNumId w:val="10"/>
   </w:num>
   <w:num w:numId="27" w16cid:durableId="1155679399">
-    <w:abstractNumId w:val="26"/>
+    <w:abstractNumId w:val="27"/>
   </w:num>
   <w:num w:numId="28" w16cid:durableId="2051571111">
-    <w:abstractNumId w:val="20"/>
+    <w:abstractNumId w:val="21"/>
   </w:num>
   <w:num w:numId="29" w16cid:durableId="1900748549">
-    <w:abstractNumId w:val="12"/>
+    <w:abstractNumId w:val="13"/>
   </w:num>
   <w:num w:numId="30" w16cid:durableId="187178057">
-    <w:abstractNumId w:val="21"/>
+    <w:abstractNumId w:val="22"/>
   </w:num>
   <w:num w:numId="31" w16cid:durableId="2980552">
+    <w:abstractNumId w:val="2"/>
+  </w:num>
+  <w:num w:numId="32" w16cid:durableId="47807162">
     <w:abstractNumId w:val="1"/>
   </w:num>
 </w:numbering>

</xml_diff>